<commit_message>
fix margin bab 7 dan edit header footer bab 7
</commit_message>
<xml_diff>
--- a/DOKUMENTASI/BAB 7/BAB VII.docx
+++ b/DOKUMENTASI/BAB 7/BAB VII.docx
@@ -184,8 +184,6 @@
           <w:szCs w:val="24"/>
         </w:rPr>
         <w:sectPr>
-          <w:headerReference w:type="first" r:id="rId5"/>
-          <w:footerReference w:type="first" r:id="rId6"/>
           <w:pgSz w:w="11909" w:h="16834"/>
           <w:pgMar w:top="2268" w:right="1701" w:bottom="1701" w:left="2268" w:header="720" w:footer="720" w:gutter="0"/>
           <w:pgNumType w:start="1"/>
@@ -263,7 +261,7 @@
     <w:p>
       <w:pPr>
         <w:spacing w:after="0" w:line="480" w:lineRule="auto"/>
-        <w:ind w:firstLine="708"/>
+        <w:ind w:firstLine="567"/>
         <w:jc w:val="both"/>
         <w:rPr>
           <w:rFonts w:ascii="Times New Roman" w:eastAsia="Times New Roman" w:hAnsi="Times New Roman" w:cs="Times New Roman"/>
@@ -1271,6 +1269,7 @@
           <w:tab w:val="left" w:pos="708"/>
         </w:tabs>
         <w:spacing w:after="0" w:line="480" w:lineRule="auto"/>
+        <w:ind w:firstLine="567"/>
         <w:jc w:val="both"/>
         <w:rPr>
           <w:rFonts w:ascii="Times New Roman" w:eastAsia="Times New Roman" w:hAnsi="Times New Roman" w:cs="Times New Roman"/>
@@ -1279,14 +1278,6 @@
           <w:lang w:val="en-US"/>
         </w:rPr>
       </w:pPr>
-      <w:r>
-        <w:rPr>
-          <w:rFonts w:ascii="Times New Roman" w:eastAsia="Times New Roman" w:hAnsi="Times New Roman" w:cs="Times New Roman"/>
-          <w:sz w:val="24"/>
-          <w:szCs w:val="24"/>
-        </w:rPr>
-        <w:tab/>
-      </w:r>
       <w:proofErr w:type="spellStart"/>
       <w:r>
         <w:rPr>
@@ -1422,11 +1413,8 @@
           <w:ilvl w:val="0"/>
           <w:numId w:val="1"/>
         </w:numPr>
-        <w:tabs>
-          <w:tab w:val="left" w:pos="705"/>
-        </w:tabs>
         <w:spacing w:after="0" w:line="480" w:lineRule="auto"/>
-        <w:ind w:hanging="435"/>
+        <w:ind w:left="426" w:hanging="435"/>
         <w:jc w:val="both"/>
         <w:rPr>
           <w:rFonts w:ascii="Times New Roman" w:eastAsia="Times New Roman" w:hAnsi="Times New Roman" w:cs="Times New Roman"/>
@@ -2059,11 +2047,8 @@
           <w:ilvl w:val="0"/>
           <w:numId w:val="1"/>
         </w:numPr>
-        <w:tabs>
-          <w:tab w:val="left" w:pos="705"/>
-        </w:tabs>
         <w:spacing w:after="0" w:line="480" w:lineRule="auto"/>
-        <w:ind w:hanging="435"/>
+        <w:ind w:left="426" w:hanging="435"/>
         <w:jc w:val="both"/>
         <w:rPr>
           <w:rFonts w:ascii="Times New Roman" w:eastAsia="Times New Roman" w:hAnsi="Times New Roman" w:cs="Times New Roman"/>
@@ -2338,11 +2323,8 @@
           <w:ilvl w:val="0"/>
           <w:numId w:val="1"/>
         </w:numPr>
-        <w:tabs>
-          <w:tab w:val="left" w:pos="705"/>
-        </w:tabs>
         <w:spacing w:after="0" w:line="480" w:lineRule="auto"/>
-        <w:ind w:hanging="435"/>
+        <w:ind w:left="426" w:hanging="435"/>
         <w:jc w:val="both"/>
         <w:rPr>
           <w:rFonts w:ascii="Times New Roman" w:eastAsia="Times New Roman" w:hAnsi="Times New Roman" w:cs="Times New Roman"/>
@@ -2491,6 +2473,8 @@
         </w:rPr>
         <w:t xml:space="preserve"> </w:t>
       </w:r>
+      <w:bookmarkStart w:id="0" w:name="_GoBack"/>
+      <w:bookmarkEnd w:id="0"/>
       <w:proofErr w:type="spellStart"/>
       <w:r>
         <w:rPr>
@@ -2682,6 +2666,7 @@
           <w:tab w:val="left" w:pos="708"/>
         </w:tabs>
         <w:spacing w:after="0" w:line="480" w:lineRule="auto"/>
+        <w:ind w:firstLine="567"/>
         <w:jc w:val="both"/>
         <w:rPr>
           <w:rFonts w:ascii="Times New Roman" w:eastAsia="Times New Roman" w:hAnsi="Times New Roman" w:cs="Times New Roman"/>
@@ -2690,15 +2675,6 @@
           <w:lang w:val="en-US"/>
         </w:rPr>
       </w:pPr>
-      <w:r>
-        <w:rPr>
-          <w:rFonts w:ascii="Times New Roman" w:eastAsia="Times New Roman" w:hAnsi="Times New Roman" w:cs="Times New Roman"/>
-          <w:b/>
-          <w:sz w:val="28"/>
-          <w:szCs w:val="28"/>
-        </w:rPr>
-        <w:tab/>
-      </w:r>
       <w:r>
         <w:rPr>
           <w:rFonts w:ascii="Times New Roman" w:eastAsia="Times New Roman" w:hAnsi="Times New Roman" w:cs="Times New Roman"/>
@@ -2854,11 +2830,8 @@
           <w:ilvl w:val="0"/>
           <w:numId w:val="2"/>
         </w:numPr>
-        <w:tabs>
-          <w:tab w:val="left" w:pos="705"/>
-        </w:tabs>
         <w:spacing w:after="0" w:line="480" w:lineRule="auto"/>
-        <w:ind w:hanging="435"/>
+        <w:ind w:left="426" w:hanging="435"/>
         <w:jc w:val="both"/>
         <w:rPr>
           <w:rFonts w:ascii="Times New Roman" w:eastAsia="Times New Roman" w:hAnsi="Times New Roman" w:cs="Times New Roman"/>
@@ -3461,11 +3434,8 @@
           <w:ilvl w:val="0"/>
           <w:numId w:val="2"/>
         </w:numPr>
-        <w:tabs>
-          <w:tab w:val="left" w:pos="705"/>
-        </w:tabs>
         <w:spacing w:after="0" w:line="480" w:lineRule="auto"/>
-        <w:ind w:hanging="435"/>
+        <w:ind w:left="426" w:hanging="435"/>
         <w:jc w:val="both"/>
         <w:rPr>
           <w:rFonts w:ascii="Times New Roman" w:eastAsia="Times New Roman" w:hAnsi="Times New Roman" w:cs="Times New Roman"/>
@@ -3956,11 +3926,8 @@
           <w:ilvl w:val="0"/>
           <w:numId w:val="2"/>
         </w:numPr>
-        <w:tabs>
-          <w:tab w:val="left" w:pos="705"/>
-        </w:tabs>
         <w:spacing w:after="0" w:line="480" w:lineRule="auto"/>
-        <w:ind w:hanging="435"/>
+        <w:ind w:left="426" w:hanging="435"/>
         <w:jc w:val="both"/>
         <w:rPr>
           <w:rFonts w:ascii="Times New Roman" w:eastAsia="Times New Roman" w:hAnsi="Times New Roman" w:cs="Times New Roman"/>
@@ -4076,8 +4043,6 @@
         </w:rPr>
         <w:t xml:space="preserve"> mobile.</w:t>
       </w:r>
-      <w:bookmarkStart w:id="0" w:name="_GoBack"/>
-      <w:bookmarkEnd w:id="0"/>
     </w:p>
     <w:p>
       <w:pPr>
@@ -4118,17 +4083,32 @@
 </w:document>
 </file>
 
-<file path=word/footer1.xml><?xml version="1.0" encoding="utf-8"?>
-<w:ftr xmlns:wpc="http://schemas.microsoft.com/office/word/2010/wordprocessingCanvas" xmlns:cx="http://schemas.microsoft.com/office/drawing/2014/chartex" xmlns:cx1="http://schemas.microsoft.com/office/drawing/2015/9/8/chartex" xmlns:cx2="http://schemas.microsoft.com/office/drawing/2015/10/21/chartex" xmlns:cx3="http://schemas.microsoft.com/office/drawing/2016/5/9/chartex" xmlns:cx4="http://schemas.microsoft.com/office/drawing/2016/5/10/chartex" xmlns:cx5="http://schemas.microsoft.com/office/drawing/2016/5/11/chartex" xmlns:cx6="http://schemas.microsoft.com/office/drawing/2016/5/12/chartex" xmlns:cx7="http://schemas.microsoft.com/office/drawing/2016/5/13/chartex" xmlns:cx8="http://schemas.microsoft.com/office/drawing/2016/5/14/chartex" xmlns:mc="http://schemas.openxmlformats.org/markup-compatibility/2006" xmlns:aink="http://schemas.microsoft.com/office/drawing/2016/ink" xmlns:am3d="http://schemas.microsoft.com/office/drawing/2017/model3d" xmlns:o="urn:schemas-microsoft-com:office:office" xmlns:r="http://schemas.openxmlformats.org/officeDocument/2006/relationships" xmlns:m="http://schemas.openxmlformats.org/officeDocument/2006/math" xmlns:v="urn:schemas-microsoft-com:vml" xmlns:wp14="http://schemas.microsoft.com/office/word/2010/wordprocessingDrawing" xmlns:wp="http://schemas.openxmlformats.org/drawingml/2006/wordprocessingDrawing" xmlns:w10="urn:schemas-microsoft-com:office:word" xmlns:w="http://schemas.openxmlformats.org/wordprocessingml/2006/main" xmlns:w14="http://schemas.microsoft.com/office/word/2010/wordml" xmlns:w15="http://schemas.microsoft.com/office/word/2012/wordml" xmlns:w16cid="http://schemas.microsoft.com/office/word/2016/wordml/cid" xmlns:w16se="http://schemas.microsoft.com/office/word/2015/wordml/symex" xmlns:wpg="http://schemas.microsoft.com/office/word/2010/wordprocessingGroup" xmlns:wpi="http://schemas.microsoft.com/office/word/2010/wordprocessingInk" xmlns:wne="http://schemas.microsoft.com/office/word/2006/wordml" xmlns:wps="http://schemas.microsoft.com/office/word/2010/wordprocessingShape" mc:Ignorable="w14 w15 w16se w16cid wp14">
-  <w:p>
-    <w:pPr>
-      <w:pStyle w:val="Footer"/>
-    </w:pPr>
-  </w:p>
-</w:ftr>
+<file path=word/endnotes.xml><?xml version="1.0" encoding="utf-8"?>
+<w:endnotes xmlns:wpc="http://schemas.microsoft.com/office/word/2010/wordprocessingCanvas" xmlns:cx="http://schemas.microsoft.com/office/drawing/2014/chartex" xmlns:cx1="http://schemas.microsoft.com/office/drawing/2015/9/8/chartex" xmlns:cx2="http://schemas.microsoft.com/office/drawing/2015/10/21/chartex" xmlns:cx3="http://schemas.microsoft.com/office/drawing/2016/5/9/chartex" xmlns:cx4="http://schemas.microsoft.com/office/drawing/2016/5/10/chartex" xmlns:cx5="http://schemas.microsoft.com/office/drawing/2016/5/11/chartex" xmlns:cx6="http://schemas.microsoft.com/office/drawing/2016/5/12/chartex" xmlns:cx7="http://schemas.microsoft.com/office/drawing/2016/5/13/chartex" xmlns:cx8="http://schemas.microsoft.com/office/drawing/2016/5/14/chartex" xmlns:mc="http://schemas.openxmlformats.org/markup-compatibility/2006" xmlns:aink="http://schemas.microsoft.com/office/drawing/2016/ink" xmlns:am3d="http://schemas.microsoft.com/office/drawing/2017/model3d" xmlns:o="urn:schemas-microsoft-com:office:office" xmlns:r="http://schemas.openxmlformats.org/officeDocument/2006/relationships" xmlns:m="http://schemas.openxmlformats.org/officeDocument/2006/math" xmlns:v="urn:schemas-microsoft-com:vml" xmlns:wp14="http://schemas.microsoft.com/office/word/2010/wordprocessingDrawing" xmlns:wp="http://schemas.openxmlformats.org/drawingml/2006/wordprocessingDrawing" xmlns:w10="urn:schemas-microsoft-com:office:word" xmlns:w="http://schemas.openxmlformats.org/wordprocessingml/2006/main" xmlns:w14="http://schemas.microsoft.com/office/word/2010/wordml" xmlns:w15="http://schemas.microsoft.com/office/word/2012/wordml" xmlns:w16cid="http://schemas.microsoft.com/office/word/2016/wordml/cid" xmlns:w16se="http://schemas.microsoft.com/office/word/2015/wordml/symex" xmlns:wpg="http://schemas.microsoft.com/office/word/2010/wordprocessingGroup" xmlns:wpi="http://schemas.microsoft.com/office/word/2010/wordprocessingInk" xmlns:wne="http://schemas.microsoft.com/office/word/2006/wordml" xmlns:wps="http://schemas.microsoft.com/office/word/2010/wordprocessingShape" mc:Ignorable="w14 w15 w16se w16cid wp14">
+  <w:endnote w:type="separator" w:id="-1">
+    <w:p>
+      <w:pPr>
+        <w:spacing w:after="0" w:line="240" w:lineRule="auto"/>
+      </w:pPr>
+      <w:r>
+        <w:separator/>
+      </w:r>
+    </w:p>
+  </w:endnote>
+  <w:endnote w:type="continuationSeparator" w:id="0">
+    <w:p>
+      <w:pPr>
+        <w:spacing w:after="0" w:line="240" w:lineRule="auto"/>
+      </w:pPr>
+      <w:r>
+        <w:continuationSeparator/>
+      </w:r>
+    </w:p>
+  </w:endnote>
+</w:endnotes>
 </file>
 
-<file path=word/footer2.xml><?xml version="1.0" encoding="utf-8"?>
+<file path=word/footer1.xml><?xml version="1.0" encoding="utf-8"?>
 <w:ftr xmlns:wpc="http://schemas.microsoft.com/office/word/2010/wordprocessingCanvas" xmlns:cx="http://schemas.microsoft.com/office/drawing/2014/chartex" xmlns:cx1="http://schemas.microsoft.com/office/drawing/2015/9/8/chartex" xmlns:cx2="http://schemas.microsoft.com/office/drawing/2015/10/21/chartex" xmlns:cx3="http://schemas.microsoft.com/office/drawing/2016/5/9/chartex" xmlns:cx4="http://schemas.microsoft.com/office/drawing/2016/5/10/chartex" xmlns:cx5="http://schemas.microsoft.com/office/drawing/2016/5/11/chartex" xmlns:cx6="http://schemas.microsoft.com/office/drawing/2016/5/12/chartex" xmlns:cx7="http://schemas.microsoft.com/office/drawing/2016/5/13/chartex" xmlns:cx8="http://schemas.microsoft.com/office/drawing/2016/5/14/chartex" xmlns:mc="http://schemas.openxmlformats.org/markup-compatibility/2006" xmlns:aink="http://schemas.microsoft.com/office/drawing/2016/ink" xmlns:am3d="http://schemas.microsoft.com/office/drawing/2017/model3d" xmlns:o="urn:schemas-microsoft-com:office:office" xmlns:r="http://schemas.openxmlformats.org/officeDocument/2006/relationships" xmlns:m="http://schemas.openxmlformats.org/officeDocument/2006/math" xmlns:v="urn:schemas-microsoft-com:vml" xmlns:wp14="http://schemas.microsoft.com/office/word/2010/wordprocessingDrawing" xmlns:wp="http://schemas.openxmlformats.org/drawingml/2006/wordprocessingDrawing" xmlns:w10="urn:schemas-microsoft-com:office:word" xmlns:w="http://schemas.openxmlformats.org/wordprocessingml/2006/main" xmlns:w14="http://schemas.microsoft.com/office/word/2010/wordml" xmlns:w15="http://schemas.microsoft.com/office/word/2012/wordml" xmlns:w16cid="http://schemas.microsoft.com/office/word/2016/wordml/cid" xmlns:w16se="http://schemas.microsoft.com/office/word/2015/wordml/symex" xmlns:wpg="http://schemas.microsoft.com/office/word/2010/wordprocessingGroup" xmlns:wpi="http://schemas.microsoft.com/office/word/2010/wordprocessingInk" xmlns:wne="http://schemas.microsoft.com/office/word/2006/wordml" xmlns:wps="http://schemas.microsoft.com/office/word/2010/wordprocessingShape" mc:Ignorable="w14 w15 w16se w16cid wp14">
   <w:p>
     <w:pPr>
@@ -4147,23 +4127,7 @@
         <w:sz w:val="20"/>
         <w:szCs w:val="20"/>
       </w:rPr>
-      <w:t xml:space="preserve">Program </w:t>
-    </w:r>
-    <w:r>
-      <w:rPr>
-        <w:rFonts w:ascii="Arial" w:hAnsi="Arial" w:cs="Arial"/>
-        <w:sz w:val="20"/>
-        <w:szCs w:val="20"/>
-      </w:rPr>
-      <w:t xml:space="preserve">Studi Sistem Informasi Bisnis </w:t>
-    </w:r>
-    <w:r>
-      <w:rPr>
-        <w:rFonts w:ascii="Arial" w:hAnsi="Arial" w:cs="Arial"/>
-        <w:sz w:val="20"/>
-        <w:szCs w:val="20"/>
-      </w:rPr>
-      <w:t>,Jurusan Teknik Informatika, Fakultas Teknik, Universitas Surabaya</w:t>
+      <w:t>Program Studi Sistem Informasi Bisnis ,Jurusan Teknik Informatika, Fakultas Teknik, Universitas Surabaya</w:t>
     </w:r>
   </w:p>
   <w:p>
@@ -4174,7 +4138,7 @@
 </w:ftr>
 </file>
 
-<file path=word/footer3.xml><?xml version="1.0" encoding="utf-8"?>
+<file path=word/footer2.xml><?xml version="1.0" encoding="utf-8"?>
 <w:ftr xmlns:wpc="http://schemas.microsoft.com/office/word/2010/wordprocessingCanvas" xmlns:cx="http://schemas.microsoft.com/office/drawing/2014/chartex" xmlns:cx1="http://schemas.microsoft.com/office/drawing/2015/9/8/chartex" xmlns:cx2="http://schemas.microsoft.com/office/drawing/2015/10/21/chartex" xmlns:cx3="http://schemas.microsoft.com/office/drawing/2016/5/9/chartex" xmlns:cx4="http://schemas.microsoft.com/office/drawing/2016/5/10/chartex" xmlns:cx5="http://schemas.microsoft.com/office/drawing/2016/5/11/chartex" xmlns:cx6="http://schemas.microsoft.com/office/drawing/2016/5/12/chartex" xmlns:cx7="http://schemas.microsoft.com/office/drawing/2016/5/13/chartex" xmlns:cx8="http://schemas.microsoft.com/office/drawing/2016/5/14/chartex" xmlns:mc="http://schemas.openxmlformats.org/markup-compatibility/2006" xmlns:aink="http://schemas.microsoft.com/office/drawing/2016/ink" xmlns:am3d="http://schemas.microsoft.com/office/drawing/2017/model3d" xmlns:o="urn:schemas-microsoft-com:office:office" xmlns:r="http://schemas.openxmlformats.org/officeDocument/2006/relationships" xmlns:m="http://schemas.openxmlformats.org/officeDocument/2006/math" xmlns:v="urn:schemas-microsoft-com:vml" xmlns:wp14="http://schemas.microsoft.com/office/word/2010/wordprocessingDrawing" xmlns:wp="http://schemas.openxmlformats.org/drawingml/2006/wordprocessingDrawing" xmlns:w10="urn:schemas-microsoft-com:office:word" xmlns:w="http://schemas.openxmlformats.org/wordprocessingml/2006/main" xmlns:w14="http://schemas.microsoft.com/office/word/2010/wordml" xmlns:w15="http://schemas.microsoft.com/office/word/2012/wordml" xmlns:w16cid="http://schemas.microsoft.com/office/word/2016/wordml/cid" xmlns:w16se="http://schemas.microsoft.com/office/word/2015/wordml/symex" xmlns:wpg="http://schemas.microsoft.com/office/word/2010/wordprocessingGroup" xmlns:wpi="http://schemas.microsoft.com/office/word/2010/wordprocessingInk" xmlns:wne="http://schemas.microsoft.com/office/word/2006/wordml" xmlns:wps="http://schemas.microsoft.com/office/word/2010/wordprocessingShape" mc:Ignorable="w14 w15 w16se w16cid wp14">
   <w:p>
     <w:pPr>
@@ -4184,17 +4148,32 @@
 </w:ftr>
 </file>
 
-<file path=word/header1.xml><?xml version="1.0" encoding="utf-8"?>
-<w:hdr xmlns:wpc="http://schemas.microsoft.com/office/word/2010/wordprocessingCanvas" xmlns:cx="http://schemas.microsoft.com/office/drawing/2014/chartex" xmlns:cx1="http://schemas.microsoft.com/office/drawing/2015/9/8/chartex" xmlns:cx2="http://schemas.microsoft.com/office/drawing/2015/10/21/chartex" xmlns:cx3="http://schemas.microsoft.com/office/drawing/2016/5/9/chartex" xmlns:cx4="http://schemas.microsoft.com/office/drawing/2016/5/10/chartex" xmlns:cx5="http://schemas.microsoft.com/office/drawing/2016/5/11/chartex" xmlns:cx6="http://schemas.microsoft.com/office/drawing/2016/5/12/chartex" xmlns:cx7="http://schemas.microsoft.com/office/drawing/2016/5/13/chartex" xmlns:cx8="http://schemas.microsoft.com/office/drawing/2016/5/14/chartex" xmlns:mc="http://schemas.openxmlformats.org/markup-compatibility/2006" xmlns:aink="http://schemas.microsoft.com/office/drawing/2016/ink" xmlns:am3d="http://schemas.microsoft.com/office/drawing/2017/model3d" xmlns:o="urn:schemas-microsoft-com:office:office" xmlns:r="http://schemas.openxmlformats.org/officeDocument/2006/relationships" xmlns:m="http://schemas.openxmlformats.org/officeDocument/2006/math" xmlns:v="urn:schemas-microsoft-com:vml" xmlns:wp14="http://schemas.microsoft.com/office/word/2010/wordprocessingDrawing" xmlns:wp="http://schemas.openxmlformats.org/drawingml/2006/wordprocessingDrawing" xmlns:w10="urn:schemas-microsoft-com:office:word" xmlns:w="http://schemas.openxmlformats.org/wordprocessingml/2006/main" xmlns:w14="http://schemas.microsoft.com/office/word/2010/wordml" xmlns:w15="http://schemas.microsoft.com/office/word/2012/wordml" xmlns:w16cid="http://schemas.microsoft.com/office/word/2016/wordml/cid" xmlns:w16se="http://schemas.microsoft.com/office/word/2015/wordml/symex" xmlns:wpg="http://schemas.microsoft.com/office/word/2010/wordprocessingGroup" xmlns:wpi="http://schemas.microsoft.com/office/word/2010/wordprocessingInk" xmlns:wne="http://schemas.microsoft.com/office/word/2006/wordml" xmlns:wps="http://schemas.microsoft.com/office/word/2010/wordprocessingShape" mc:Ignorable="w14 w15 w16se w16cid wp14">
-  <w:p>
-    <w:pPr>
-      <w:pStyle w:val="Header"/>
-    </w:pPr>
-  </w:p>
-</w:hdr>
+<file path=word/footnotes.xml><?xml version="1.0" encoding="utf-8"?>
+<w:footnotes xmlns:wpc="http://schemas.microsoft.com/office/word/2010/wordprocessingCanvas" xmlns:cx="http://schemas.microsoft.com/office/drawing/2014/chartex" xmlns:cx1="http://schemas.microsoft.com/office/drawing/2015/9/8/chartex" xmlns:cx2="http://schemas.microsoft.com/office/drawing/2015/10/21/chartex" xmlns:cx3="http://schemas.microsoft.com/office/drawing/2016/5/9/chartex" xmlns:cx4="http://schemas.microsoft.com/office/drawing/2016/5/10/chartex" xmlns:cx5="http://schemas.microsoft.com/office/drawing/2016/5/11/chartex" xmlns:cx6="http://schemas.microsoft.com/office/drawing/2016/5/12/chartex" xmlns:cx7="http://schemas.microsoft.com/office/drawing/2016/5/13/chartex" xmlns:cx8="http://schemas.microsoft.com/office/drawing/2016/5/14/chartex" xmlns:mc="http://schemas.openxmlformats.org/markup-compatibility/2006" xmlns:aink="http://schemas.microsoft.com/office/drawing/2016/ink" xmlns:am3d="http://schemas.microsoft.com/office/drawing/2017/model3d" xmlns:o="urn:schemas-microsoft-com:office:office" xmlns:r="http://schemas.openxmlformats.org/officeDocument/2006/relationships" xmlns:m="http://schemas.openxmlformats.org/officeDocument/2006/math" xmlns:v="urn:schemas-microsoft-com:vml" xmlns:wp14="http://schemas.microsoft.com/office/word/2010/wordprocessingDrawing" xmlns:wp="http://schemas.openxmlformats.org/drawingml/2006/wordprocessingDrawing" xmlns:w10="urn:schemas-microsoft-com:office:word" xmlns:w="http://schemas.openxmlformats.org/wordprocessingml/2006/main" xmlns:w14="http://schemas.microsoft.com/office/word/2010/wordml" xmlns:w15="http://schemas.microsoft.com/office/word/2012/wordml" xmlns:w16cid="http://schemas.microsoft.com/office/word/2016/wordml/cid" xmlns:w16se="http://schemas.microsoft.com/office/word/2015/wordml/symex" xmlns:wpg="http://schemas.microsoft.com/office/word/2010/wordprocessingGroup" xmlns:wpi="http://schemas.microsoft.com/office/word/2010/wordprocessingInk" xmlns:wne="http://schemas.microsoft.com/office/word/2006/wordml" xmlns:wps="http://schemas.microsoft.com/office/word/2010/wordprocessingShape" mc:Ignorable="w14 w15 w16se w16cid wp14">
+  <w:footnote w:type="separator" w:id="-1">
+    <w:p>
+      <w:pPr>
+        <w:spacing w:after="0" w:line="240" w:lineRule="auto"/>
+      </w:pPr>
+      <w:r>
+        <w:separator/>
+      </w:r>
+    </w:p>
+  </w:footnote>
+  <w:footnote w:type="continuationSeparator" w:id="0">
+    <w:p>
+      <w:pPr>
+        <w:spacing w:after="0" w:line="240" w:lineRule="auto"/>
+      </w:pPr>
+      <w:r>
+        <w:continuationSeparator/>
+      </w:r>
+    </w:p>
+  </w:footnote>
+</w:footnotes>
 </file>
 
-<file path=word/header2.xml><?xml version="1.0" encoding="utf-8"?>
+<file path=word/header1.xml><?xml version="1.0" encoding="utf-8"?>
 <w:hdr xmlns:wpc="http://schemas.microsoft.com/office/word/2010/wordprocessingCanvas" xmlns:cx="http://schemas.microsoft.com/office/drawing/2014/chartex" xmlns:cx1="http://schemas.microsoft.com/office/drawing/2015/9/8/chartex" xmlns:cx2="http://schemas.microsoft.com/office/drawing/2015/10/21/chartex" xmlns:cx3="http://schemas.microsoft.com/office/drawing/2016/5/9/chartex" xmlns:cx4="http://schemas.microsoft.com/office/drawing/2016/5/10/chartex" xmlns:cx5="http://schemas.microsoft.com/office/drawing/2016/5/11/chartex" xmlns:cx6="http://schemas.microsoft.com/office/drawing/2016/5/12/chartex" xmlns:cx7="http://schemas.microsoft.com/office/drawing/2016/5/13/chartex" xmlns:cx8="http://schemas.microsoft.com/office/drawing/2016/5/14/chartex" xmlns:mc="http://schemas.openxmlformats.org/markup-compatibility/2006" xmlns:aink="http://schemas.microsoft.com/office/drawing/2016/ink" xmlns:am3d="http://schemas.microsoft.com/office/drawing/2017/model3d" xmlns:o="urn:schemas-microsoft-com:office:office" xmlns:r="http://schemas.openxmlformats.org/officeDocument/2006/relationships" xmlns:m="http://schemas.openxmlformats.org/officeDocument/2006/math" xmlns:v="urn:schemas-microsoft-com:vml" xmlns:wp14="http://schemas.microsoft.com/office/word/2010/wordprocessingDrawing" xmlns:wp="http://schemas.openxmlformats.org/drawingml/2006/wordprocessingDrawing" xmlns:w10="urn:schemas-microsoft-com:office:word" xmlns:w="http://schemas.openxmlformats.org/wordprocessingml/2006/main" xmlns:w14="http://schemas.microsoft.com/office/word/2010/wordml" xmlns:w15="http://schemas.microsoft.com/office/word/2012/wordml" xmlns:w16cid="http://schemas.microsoft.com/office/word/2016/wordml/cid" xmlns:w16se="http://schemas.microsoft.com/office/word/2015/wordml/symex" xmlns:wpg="http://schemas.microsoft.com/office/word/2010/wordprocessingGroup" xmlns:wpi="http://schemas.microsoft.com/office/word/2010/wordprocessingInk" xmlns:wne="http://schemas.microsoft.com/office/word/2006/wordml" xmlns:wps="http://schemas.microsoft.com/office/word/2010/wordprocessingShape" mc:Ignorable="w14 w15 w16se w16cid wp14">
   <w:p>
     <w:pPr>
@@ -4275,7 +4254,7 @@
         <w:szCs w:val="20"/>
         <w:lang w:val="en-US"/>
       </w:rPr>
-      <w:t>6</w:t>
+      <w:t>7</w:t>
     </w:r>
     <w:r>
       <w:rPr>
@@ -4330,7 +4309,7 @@
 </w:hdr>
 </file>
 
-<file path=word/header3.xml><?xml version="1.0" encoding="utf-8"?>
+<file path=word/header2.xml><?xml version="1.0" encoding="utf-8"?>
 <w:hdr xmlns:wpc="http://schemas.microsoft.com/office/word/2010/wordprocessingCanvas" xmlns:cx="http://schemas.microsoft.com/office/drawing/2014/chartex" xmlns:cx1="http://schemas.microsoft.com/office/drawing/2015/9/8/chartex" xmlns:cx2="http://schemas.microsoft.com/office/drawing/2015/10/21/chartex" xmlns:cx3="http://schemas.microsoft.com/office/drawing/2016/5/9/chartex" xmlns:cx4="http://schemas.microsoft.com/office/drawing/2016/5/10/chartex" xmlns:cx5="http://schemas.microsoft.com/office/drawing/2016/5/11/chartex" xmlns:cx6="http://schemas.microsoft.com/office/drawing/2016/5/12/chartex" xmlns:cx7="http://schemas.microsoft.com/office/drawing/2016/5/13/chartex" xmlns:cx8="http://schemas.microsoft.com/office/drawing/2016/5/14/chartex" xmlns:mc="http://schemas.openxmlformats.org/markup-compatibility/2006" xmlns:aink="http://schemas.microsoft.com/office/drawing/2016/ink" xmlns:am3d="http://schemas.microsoft.com/office/drawing/2017/model3d" xmlns:o="urn:schemas-microsoft-com:office:office" xmlns:r="http://schemas.openxmlformats.org/officeDocument/2006/relationships" xmlns:m="http://schemas.openxmlformats.org/officeDocument/2006/math" xmlns:v="urn:schemas-microsoft-com:vml" xmlns:wp14="http://schemas.microsoft.com/office/word/2010/wordprocessingDrawing" xmlns:wp="http://schemas.openxmlformats.org/drawingml/2006/wordprocessingDrawing" xmlns:w10="urn:schemas-microsoft-com:office:word" xmlns:w="http://schemas.openxmlformats.org/wordprocessingml/2006/main" xmlns:w14="http://schemas.microsoft.com/office/word/2010/wordml" xmlns:w15="http://schemas.microsoft.com/office/word/2012/wordml" xmlns:w16cid="http://schemas.microsoft.com/office/word/2016/wordml/cid" xmlns:w16se="http://schemas.microsoft.com/office/word/2015/wordml/symex" xmlns:wpg="http://schemas.microsoft.com/office/word/2010/wordprocessingGroup" xmlns:wpi="http://schemas.microsoft.com/office/word/2010/wordprocessingInk" xmlns:wne="http://schemas.microsoft.com/office/word/2006/wordml" xmlns:wps="http://schemas.microsoft.com/office/word/2010/wordprocessingShape" mc:Ignorable="w14 w15 w16se w16cid wp14">
   <w:p>
     <w:pPr>
@@ -4594,7 +4573,7 @@
       </w:pPr>
     </w:pPrDefault>
   </w:docDefaults>
-  <w:latentStyles w:defLockedState="0" w:defUIPriority="99" w:defSemiHidden="0" w:defUnhideWhenUsed="0" w:defQFormat="0" w:count="375">
+  <w:latentStyles w:defLockedState="0" w:defUIPriority="99" w:defSemiHidden="0" w:defUnhideWhenUsed="0" w:defQFormat="0" w:count="377">
     <w:lsdException w:name="Normal" w:uiPriority="0" w:qFormat="1"/>
     <w:lsdException w:name="heading 1" w:uiPriority="9" w:qFormat="1"/>
     <w:lsdException w:name="heading 2" w:semiHidden="1" w:uiPriority="9" w:unhideWhenUsed="1" w:qFormat="1"/>
@@ -4700,7 +4679,6 @@
     <w:lsdException w:name="HTML Sample" w:semiHidden="1" w:unhideWhenUsed="1"/>
     <w:lsdException w:name="HTML Typewriter" w:semiHidden="1" w:unhideWhenUsed="1"/>
     <w:lsdException w:name="HTML Variable" w:semiHidden="1" w:unhideWhenUsed="1"/>
-    <w:lsdException w:name="Normal Table" w:semiHidden="1" w:unhideWhenUsed="1"/>
     <w:lsdException w:name="annotation subject" w:semiHidden="1" w:unhideWhenUsed="1"/>
     <w:lsdException w:name="No List" w:semiHidden="1" w:unhideWhenUsed="1"/>
     <w:lsdException w:name="Outline List 1" w:semiHidden="1" w:unhideWhenUsed="1"/>
@@ -4746,11 +4724,9 @@
     <w:lsdException w:name="Table Subtle 1" w:semiHidden="1" w:unhideWhenUsed="1"/>
     <w:lsdException w:name="Table Subtle 2" w:semiHidden="1" w:unhideWhenUsed="1"/>
     <w:lsdException w:name="Table Web 1" w:semiHidden="1" w:unhideWhenUsed="1"/>
-    <w:lsdException w:name="Table Web 2" w:semiHidden="1" w:unhideWhenUsed="1"/>
     <w:lsdException w:name="Table Web 3" w:semiHidden="1" w:unhideWhenUsed="1"/>
     <w:lsdException w:name="Balloon Text" w:semiHidden="1" w:unhideWhenUsed="1"/>
     <w:lsdException w:name="Table Grid" w:uiPriority="39"/>
-    <w:lsdException w:name="Table Theme" w:semiHidden="1" w:unhideWhenUsed="1"/>
     <w:lsdException w:name="Placeholder Text" w:semiHidden="1"/>
     <w:lsdException w:name="No Spacing" w:uiPriority="1" w:qFormat="1"/>
     <w:lsdException w:name="Light Shading" w:uiPriority="60"/>
@@ -4970,6 +4946,8 @@
     <w:lsdException w:name="Smart Hyperlink" w:semiHidden="1" w:unhideWhenUsed="1"/>
     <w:lsdException w:name="Hashtag" w:semiHidden="1" w:unhideWhenUsed="1"/>
     <w:lsdException w:name="Unresolved Mention" w:semiHidden="1" w:unhideWhenUsed="1"/>
+    <w:lsdException w:name="Smart Link" w:semiHidden="1" w:unhideWhenUsed="1"/>
+    <w:lsdException w:name="Smart Link Error" w:semiHidden="1" w:unhideWhenUsed="1"/>
   </w:latentStyles>
   <w:style w:type="paragraph" w:default="1" w:styleId="Normal">
     <w:name w:val="Normal"/>

</xml_diff>